<commit_message>
Added to do list 25/10
</commit_message>
<xml_diff>
--- a/SpiralBae's Doc.docx
+++ b/SpiralBae's Doc.docx
@@ -1,10 +1,23 @@
 
 <file path=word/document.xml><?xml version="1.0" encoding="utf-8"?>
-<w:document xmlns:wpc="http://schemas.microsoft.com/office/word/2010/wordprocessingCanvas" xmlns:cx="http://schemas.microsoft.com/office/drawing/2014/chartex" xmlns:cx1="http://schemas.microsoft.com/office/drawing/2015/9/8/chartex" xmlns:cx2="http://schemas.microsoft.com/office/drawing/2015/10/21/chartex" xmlns:cx3="http://schemas.microsoft.com/office/drawing/2016/5/9/chartex" xmlns:cx4="http://schemas.microsoft.com/office/drawing/2016/5/10/chartex" xmlns:cx5="http://schemas.microsoft.com/office/drawing/2016/5/11/chartex" xmlns:cx6="http://schemas.microsoft.com/office/drawing/2016/5/12/chartex" xmlns:cx7="http://schemas.microsoft.com/office/drawing/2016/5/13/chartex" xmlns:cx8="http://schemas.microsoft.com/office/drawing/2016/5/14/chartex" xmlns:mc="http://schemas.openxmlformats.org/markup-compatibility/2006" xmlns:aink="http://schemas.microsoft.com/office/drawing/2016/ink" xmlns:am3d="http://schemas.microsoft.com/office/drawing/2017/model3d" xmlns:o="urn:schemas-microsoft-com:office:office" xmlns:r="http://schemas.openxmlformats.org/officeDocument/2006/relationships" xmlns:m="http://schemas.openxmlformats.org/officeDocument/2006/math" xmlns:v="urn:schemas-microsoft-com:vml" xmlns:wp14="http://schemas.microsoft.com/office/word/2010/wordprocessingDrawing" xmlns:wp="http://schemas.openxmlformats.org/drawingml/2006/wordprocessingDrawing" xmlns:w10="urn:schemas-microsoft-com:office:word" xmlns:w="http://schemas.openxmlformats.org/wordprocessingml/2006/main" xmlns:w14="http://schemas.microsoft.com/office/word/2010/wordml" xmlns:w15="http://schemas.microsoft.com/office/word/2012/wordml" xmlns:w16cid="http://schemas.microsoft.com/office/word/2016/wordml/cid" xmlns:w16se="http://schemas.microsoft.com/office/word/2015/wordml/symex" xmlns:wpg="http://schemas.microsoft.com/office/word/2010/wordprocessingGroup" xmlns:wpi="http://schemas.microsoft.com/office/word/2010/wordprocessingInk" xmlns:wne="http://schemas.microsoft.com/office/word/2006/wordml" xmlns:wps="http://schemas.microsoft.com/office/word/2010/wordprocessingShape" mc:Ignorable="w14 w15 w16se w16cid wp14">
+<w:document xmlns:wpc="http://schemas.microsoft.com/office/word/2010/wordprocessingCanvas" xmlns:cx="http://schemas.microsoft.com/office/drawing/2014/chartex" xmlns:cx1="http://schemas.microsoft.com/office/drawing/2015/9/8/chartex" xmlns:mc="http://schemas.openxmlformats.org/markup-compatibility/2006" xmlns:o="urn:schemas-microsoft-com:office:office" xmlns:r="http://schemas.openxmlformats.org/officeDocument/2006/relationships" xmlns:m="http://schemas.openxmlformats.org/officeDocument/2006/math" xmlns:v="urn:schemas-microsoft-com:vml" xmlns:wp14="http://schemas.microsoft.com/office/word/2010/wordprocessingDrawing" xmlns:wp="http://schemas.openxmlformats.org/drawingml/2006/wordprocessingDrawing" xmlns:w10="urn:schemas-microsoft-com:office:word" xmlns:w="http://schemas.openxmlformats.org/wordprocessingml/2006/main" xmlns:w14="http://schemas.microsoft.com/office/word/2010/wordml" xmlns:w15="http://schemas.microsoft.com/office/word/2012/wordml" xmlns:w16se="http://schemas.microsoft.com/office/word/2015/wordml/symex" xmlns:wpg="http://schemas.microsoft.com/office/word/2010/wordprocessingGroup" xmlns:wpi="http://schemas.microsoft.com/office/word/2010/wordprocessingInk" xmlns:wne="http://schemas.microsoft.com/office/word/2006/wordml" xmlns:wps="http://schemas.microsoft.com/office/word/2010/wordprocessingShape" mc:Ignorable="w14 w15 w16se wp14">
   <w:body>
     <w:p>
       <w:r>
-        <w:t>Super Trash Nidhogg Brawl</w:t>
+        <w:t>24/10/18</w:t>
+      </w:r>
+    </w:p>
+    <w:p>
+      <w:r>
+        <w:t xml:space="preserve">Super Trash </w:t>
+      </w:r>
+      <w:proofErr w:type="spellStart"/>
+      <w:r>
+        <w:t>Nidhogg</w:t>
+      </w:r>
+      <w:proofErr w:type="spellEnd"/>
+      <w:r>
+        <w:t xml:space="preserve"> Brawl</w:t>
       </w:r>
     </w:p>
     <w:p>
@@ -186,90 +199,358 @@
         <w:t>“World tour</w:t>
       </w:r>
       <w:r>
-        <w:t>” style. S</w:t>
-      </w:r>
+        <w:t>” style. Same gameplay, different scenery.</w:t>
+      </w:r>
+    </w:p>
+    <w:p>
+      <w:pPr>
+        <w:pStyle w:val="ListParagraph"/>
+        <w:numPr>
+          <w:ilvl w:val="1"/>
+          <w:numId w:val="1"/>
+        </w:numPr>
+      </w:pPr>
+      <w:r>
+        <w:t>Nidhogg</w:t>
+      </w:r>
+      <w:r>
+        <w:t xml:space="preserve"> style single level</w:t>
+      </w:r>
+    </w:p>
+    <w:p>
+      <w:pPr>
+        <w:pStyle w:val="ListParagraph"/>
+        <w:numPr>
+          <w:ilvl w:val="2"/>
+          <w:numId w:val="1"/>
+        </w:numPr>
+      </w:pPr>
+      <w:r>
+        <w:t>Random Events?</w:t>
+      </w:r>
+    </w:p>
+    <w:p>
+      <w:pPr>
+        <w:pStyle w:val="ListParagraph"/>
+        <w:numPr>
+          <w:ilvl w:val="2"/>
+          <w:numId w:val="1"/>
+        </w:numPr>
+      </w:pPr>
+      <w:r>
+        <w:t>Objectives as well as fighting</w:t>
+      </w:r>
+    </w:p>
+    <w:p>
+      <w:pPr>
+        <w:pStyle w:val="ListParagraph"/>
+        <w:numPr>
+          <w:ilvl w:val="3"/>
+          <w:numId w:val="1"/>
+        </w:numPr>
+      </w:pPr>
+      <w:r>
+        <w:t>Trash related balancing objectives</w:t>
+      </w:r>
+    </w:p>
+    <w:p>
+      <w:pPr>
+        <w:pStyle w:val="ListParagraph"/>
+        <w:numPr>
+          <w:ilvl w:val="4"/>
+          <w:numId w:val="1"/>
+        </w:numPr>
+      </w:pPr>
+      <w:r>
+        <w:t>Can only transition between scenes with objectives?</w:t>
+      </w:r>
+    </w:p>
+    <w:p>
+      <w:pPr>
+        <w:pStyle w:val="ListParagraph"/>
+        <w:numPr>
+          <w:ilvl w:val="3"/>
+          <w:numId w:val="1"/>
+        </w:numPr>
+      </w:pPr>
+      <w:r>
+        <w:t>Item Drops/</w:t>
+      </w:r>
+      <w:proofErr w:type="spellStart"/>
+      <w:r>
+        <w:t>Poweru</w:t>
+      </w:r>
+      <w:r>
+        <w:t>ps</w:t>
+      </w:r>
+      <w:proofErr w:type="spellEnd"/>
+    </w:p>
+    <w:p/>
+    <w:p/>
+    <w:p/>
+    <w:p/>
+    <w:p/>
+    <w:p/>
+    <w:p/>
+    <w:p/>
+    <w:p/>
+    <w:p/>
+    <w:p/>
+    <w:p/>
+    <w:p/>
+    <w:p/>
+    <w:p/>
+    <w:p>
       <w:bookmarkStart w:id="0" w:name="_GoBack"/>
-      <w:bookmarkEnd w:id="0"/>
-      <w:r>
-        <w:t>ame gameplay, different scenery.</w:t>
-      </w:r>
-    </w:p>
-    <w:p>
-      <w:pPr>
-        <w:pStyle w:val="ListParagraph"/>
-        <w:numPr>
-          <w:ilvl w:val="1"/>
-          <w:numId w:val="1"/>
-        </w:numPr>
-      </w:pPr>
-      <w:r>
-        <w:t>Nidhogg</w:t>
-      </w:r>
-      <w:r>
-        <w:t xml:space="preserve"> style single level</w:t>
-      </w:r>
-    </w:p>
-    <w:p>
-      <w:pPr>
-        <w:pStyle w:val="ListParagraph"/>
-        <w:numPr>
-          <w:ilvl w:val="2"/>
-          <w:numId w:val="1"/>
-        </w:numPr>
-      </w:pPr>
-      <w:r>
-        <w:t>Random Events?</w:t>
-      </w:r>
-    </w:p>
-    <w:p>
-      <w:pPr>
-        <w:pStyle w:val="ListParagraph"/>
-        <w:numPr>
-          <w:ilvl w:val="2"/>
-          <w:numId w:val="1"/>
-        </w:numPr>
-      </w:pPr>
-      <w:r>
-        <w:t>Objectives as well as fighting</w:t>
-      </w:r>
-    </w:p>
-    <w:p>
-      <w:pPr>
-        <w:pStyle w:val="ListParagraph"/>
-        <w:numPr>
-          <w:ilvl w:val="3"/>
-          <w:numId w:val="1"/>
-        </w:numPr>
-      </w:pPr>
-      <w:r>
-        <w:t>Trash related balancing objectives</w:t>
-      </w:r>
-    </w:p>
-    <w:p>
-      <w:pPr>
-        <w:pStyle w:val="ListParagraph"/>
-        <w:numPr>
-          <w:ilvl w:val="4"/>
-          <w:numId w:val="1"/>
-        </w:numPr>
-      </w:pPr>
-      <w:r>
-        <w:t>Can only transition between scenes with objectives?</w:t>
-      </w:r>
-    </w:p>
-    <w:p>
-      <w:pPr>
-        <w:pStyle w:val="ListParagraph"/>
-        <w:numPr>
-          <w:ilvl w:val="3"/>
-          <w:numId w:val="1"/>
-        </w:numPr>
-      </w:pPr>
-      <w:r>
-        <w:t>Item Drops/Poweru</w:t>
-      </w:r>
-      <w:r>
-        <w:t>ps</w:t>
+      <w:r>
+        <w:lastRenderedPageBreak/>
+        <w:t>25/10/18</w:t>
+      </w:r>
+    </w:p>
+    <w:bookmarkEnd w:id="0"/>
+    <w:p/>
+    <w:p>
+      <w:pPr>
+        <w:jc w:val="center"/>
+        <w:rPr>
+          <w:sz w:val="36"/>
+          <w:u w:val="single"/>
+        </w:rPr>
+      </w:pPr>
+      <w:r>
+        <w:rPr>
+          <w:sz w:val="36"/>
+          <w:u w:val="single"/>
+        </w:rPr>
+        <w:t>To do list:</w:t>
+      </w:r>
+    </w:p>
+    <w:p>
+      <w:pPr>
+        <w:rPr>
+          <w:sz w:val="24"/>
+        </w:rPr>
+      </w:pPr>
+    </w:p>
+    <w:p>
+      <w:pPr>
+        <w:rPr>
+          <w:b/>
+          <w:sz w:val="24"/>
+        </w:rPr>
+      </w:pPr>
+      <w:r>
+        <w:rPr>
+          <w:b/>
+          <w:sz w:val="24"/>
+        </w:rPr>
+        <w:t>Essentials</w:t>
+      </w:r>
+    </w:p>
+    <w:p>
+      <w:pPr>
+        <w:pStyle w:val="ListParagraph"/>
+        <w:numPr>
+          <w:ilvl w:val="0"/>
+          <w:numId w:val="3"/>
+        </w:numPr>
+        <w:rPr>
+          <w:sz w:val="24"/>
+        </w:rPr>
+      </w:pPr>
+      <w:r>
+        <w:rPr>
+          <w:sz w:val="24"/>
+        </w:rPr>
+        <w:t>Character selection scene</w:t>
+      </w:r>
+      <w:r>
+        <w:rPr>
+          <w:sz w:val="24"/>
+        </w:rPr>
+        <w:t xml:space="preserve"> -&gt; Isaac</w:t>
+      </w:r>
+    </w:p>
+    <w:p>
+      <w:pPr>
+        <w:pStyle w:val="ListParagraph"/>
+        <w:numPr>
+          <w:ilvl w:val="0"/>
+          <w:numId w:val="3"/>
+        </w:numPr>
+        <w:rPr>
+          <w:sz w:val="24"/>
+        </w:rPr>
+      </w:pPr>
+      <w:r>
+        <w:rPr>
+          <w:sz w:val="24"/>
+        </w:rPr>
+        <w:t>Character controller</w:t>
+      </w:r>
+      <w:r>
+        <w:rPr>
+          <w:sz w:val="24"/>
+        </w:rPr>
+        <w:t xml:space="preserve"> -&gt; Matt</w:t>
+      </w:r>
+    </w:p>
+    <w:p>
+      <w:pPr>
+        <w:pStyle w:val="ListParagraph"/>
+        <w:numPr>
+          <w:ilvl w:val="0"/>
+          <w:numId w:val="3"/>
+        </w:numPr>
+        <w:rPr>
+          <w:sz w:val="24"/>
+        </w:rPr>
+      </w:pPr>
+      <w:r>
+        <w:rPr>
+          <w:sz w:val="24"/>
+        </w:rPr>
+        <w:t>Animation controller</w:t>
+      </w:r>
+    </w:p>
+    <w:p>
+      <w:pPr>
+        <w:pStyle w:val="ListParagraph"/>
+        <w:numPr>
+          <w:ilvl w:val="0"/>
+          <w:numId w:val="3"/>
+        </w:numPr>
+        <w:rPr>
+          <w:sz w:val="24"/>
+        </w:rPr>
+      </w:pPr>
+      <w:r>
+        <w:rPr>
+          <w:sz w:val="24"/>
+        </w:rPr>
+        <w:t>Attacking logic</w:t>
+      </w:r>
+      <w:r>
+        <w:rPr>
+          <w:sz w:val="24"/>
+        </w:rPr>
+        <w:t xml:space="preserve"> -&gt; Andres</w:t>
+      </w:r>
+    </w:p>
+    <w:p>
+      <w:pPr>
+        <w:pStyle w:val="ListParagraph"/>
+        <w:numPr>
+          <w:ilvl w:val="0"/>
+          <w:numId w:val="3"/>
+        </w:numPr>
+        <w:rPr>
+          <w:sz w:val="24"/>
+        </w:rPr>
+      </w:pPr>
+      <w:r>
+        <w:rPr>
+          <w:sz w:val="24"/>
+        </w:rPr>
+        <w:t>Camera system -&gt; Luke</w:t>
+      </w:r>
+    </w:p>
+    <w:p>
+      <w:pPr>
+        <w:rPr>
+          <w:sz w:val="24"/>
+        </w:rPr>
+      </w:pPr>
+    </w:p>
+    <w:p>
+      <w:pPr>
+        <w:rPr>
+          <w:b/>
+          <w:sz w:val="24"/>
+        </w:rPr>
+      </w:pPr>
+      <w:r>
+        <w:rPr>
+          <w:b/>
+          <w:sz w:val="24"/>
+        </w:rPr>
+        <w:t>Secondary:</w:t>
+      </w:r>
+    </w:p>
+    <w:p>
+      <w:pPr>
+        <w:pStyle w:val="ListParagraph"/>
+        <w:numPr>
+          <w:ilvl w:val="0"/>
+          <w:numId w:val="4"/>
+        </w:numPr>
+        <w:rPr>
+          <w:b/>
+          <w:sz w:val="24"/>
+        </w:rPr>
+      </w:pPr>
+      <w:r>
+        <w:rPr>
+          <w:sz w:val="24"/>
+        </w:rPr>
+        <w:t>Power-ups</w:t>
+      </w:r>
+    </w:p>
+    <w:p>
+      <w:pPr>
+        <w:pStyle w:val="ListParagraph"/>
+        <w:numPr>
+          <w:ilvl w:val="0"/>
+          <w:numId w:val="4"/>
+        </w:numPr>
+        <w:rPr>
+          <w:b/>
+          <w:sz w:val="24"/>
+        </w:rPr>
+      </w:pPr>
+      <w:r>
+        <w:rPr>
+          <w:sz w:val="24"/>
+        </w:rPr>
+        <w:t>Level design</w:t>
+      </w:r>
+    </w:p>
+    <w:p>
+      <w:pPr>
+        <w:pStyle w:val="ListParagraph"/>
+        <w:numPr>
+          <w:ilvl w:val="0"/>
+          <w:numId w:val="4"/>
+        </w:numPr>
+        <w:rPr>
+          <w:b/>
+          <w:sz w:val="24"/>
+        </w:rPr>
+      </w:pPr>
+      <w:r>
+        <w:rPr>
+          <w:sz w:val="24"/>
+        </w:rPr>
+        <w:t>Player grab/throw</w:t>
+      </w:r>
+    </w:p>
+    <w:p>
+      <w:pPr>
+        <w:pStyle w:val="ListParagraph"/>
+        <w:numPr>
+          <w:ilvl w:val="0"/>
+          <w:numId w:val="4"/>
+        </w:numPr>
+        <w:rPr>
+          <w:b/>
+          <w:sz w:val="24"/>
+        </w:rPr>
+      </w:pPr>
+      <w:r>
+        <w:rPr>
+          <w:sz w:val="24"/>
+        </w:rPr>
+        <w:t>Objectives (primary and secondary)</w:t>
       </w:r>
     </w:p>
     <w:sectPr>
@@ -283,8 +564,234 @@
 </file>
 
 <file path=word/numbering.xml><?xml version="1.0" encoding="utf-8"?>
-<w:numbering xmlns:wpc="http://schemas.microsoft.com/office/word/2010/wordprocessingCanvas" xmlns:cx="http://schemas.microsoft.com/office/drawing/2014/chartex" xmlns:cx1="http://schemas.microsoft.com/office/drawing/2015/9/8/chartex" xmlns:cx2="http://schemas.microsoft.com/office/drawing/2015/10/21/chartex" xmlns:cx3="http://schemas.microsoft.com/office/drawing/2016/5/9/chartex" xmlns:cx4="http://schemas.microsoft.com/office/drawing/2016/5/10/chartex" xmlns:cx5="http://schemas.microsoft.com/office/drawing/2016/5/11/chartex" xmlns:cx6="http://schemas.microsoft.com/office/drawing/2016/5/12/chartex" xmlns:cx7="http://schemas.microsoft.com/office/drawing/2016/5/13/chartex" xmlns:cx8="http://schemas.microsoft.com/office/drawing/2016/5/14/chartex" xmlns:mc="http://schemas.openxmlformats.org/markup-compatibility/2006" xmlns:aink="http://schemas.microsoft.com/office/drawing/2016/ink" xmlns:am3d="http://schemas.microsoft.com/office/drawing/2017/model3d" xmlns:o="urn:schemas-microsoft-com:office:office" xmlns:r="http://schemas.openxmlformats.org/officeDocument/2006/relationships" xmlns:m="http://schemas.openxmlformats.org/officeDocument/2006/math" xmlns:v="urn:schemas-microsoft-com:vml" xmlns:wp14="http://schemas.microsoft.com/office/word/2010/wordprocessingDrawing" xmlns:wp="http://schemas.openxmlformats.org/drawingml/2006/wordprocessingDrawing" xmlns:w10="urn:schemas-microsoft-com:office:word" xmlns:w="http://schemas.openxmlformats.org/wordprocessingml/2006/main" xmlns:w14="http://schemas.microsoft.com/office/word/2010/wordml" xmlns:w15="http://schemas.microsoft.com/office/word/2012/wordml" xmlns:w16cid="http://schemas.microsoft.com/office/word/2016/wordml/cid" xmlns:w16se="http://schemas.microsoft.com/office/word/2015/wordml/symex" xmlns:wpg="http://schemas.microsoft.com/office/word/2010/wordprocessingGroup" xmlns:wpi="http://schemas.microsoft.com/office/word/2010/wordprocessingInk" xmlns:wne="http://schemas.microsoft.com/office/word/2006/wordml" xmlns:wps="http://schemas.microsoft.com/office/word/2010/wordprocessingShape" mc:Ignorable="w14 w15 w16se w16cid wp14">
+<w:numbering xmlns:wpc="http://schemas.microsoft.com/office/word/2010/wordprocessingCanvas" xmlns:cx="http://schemas.microsoft.com/office/drawing/2014/chartex" xmlns:cx1="http://schemas.microsoft.com/office/drawing/2015/9/8/chartex" xmlns:mc="http://schemas.openxmlformats.org/markup-compatibility/2006" xmlns:o="urn:schemas-microsoft-com:office:office" xmlns:r="http://schemas.openxmlformats.org/officeDocument/2006/relationships" xmlns:m="http://schemas.openxmlformats.org/officeDocument/2006/math" xmlns:v="urn:schemas-microsoft-com:vml" xmlns:wp14="http://schemas.microsoft.com/office/word/2010/wordprocessingDrawing" xmlns:wp="http://schemas.openxmlformats.org/drawingml/2006/wordprocessingDrawing" xmlns:w10="urn:schemas-microsoft-com:office:word" xmlns:w="http://schemas.openxmlformats.org/wordprocessingml/2006/main" xmlns:w14="http://schemas.microsoft.com/office/word/2010/wordml" xmlns:w15="http://schemas.microsoft.com/office/word/2012/wordml" xmlns:w16se="http://schemas.microsoft.com/office/word/2015/wordml/symex" xmlns:wpg="http://schemas.microsoft.com/office/word/2010/wordprocessingGroup" xmlns:wpi="http://schemas.microsoft.com/office/word/2010/wordprocessingInk" xmlns:wne="http://schemas.microsoft.com/office/word/2006/wordml" xmlns:wps="http://schemas.microsoft.com/office/word/2010/wordprocessingShape" mc:Ignorable="w14 w15 w16se wp14">
   <w:abstractNum w:abstractNumId="0" w15:restartNumberingAfterBreak="0">
+    <w:nsid w:val="1CFB7F90"/>
+    <w:multiLevelType w:val="hybridMultilevel"/>
+    <w:tmpl w:val="26C26CD6"/>
+    <w:lvl w:ilvl="0" w:tplc="08090001">
+      <w:start w:val="1"/>
+      <w:numFmt w:val="bullet"/>
+      <w:lvlText w:val=""/>
+      <w:lvlJc w:val="left"/>
+      <w:pPr>
+        <w:ind w:left="720" w:hanging="360"/>
+      </w:pPr>
+      <w:rPr>
+        <w:rFonts w:ascii="Symbol" w:hAnsi="Symbol" w:hint="default"/>
+      </w:rPr>
+    </w:lvl>
+    <w:lvl w:ilvl="1" w:tplc="08090003" w:tentative="1">
+      <w:start w:val="1"/>
+      <w:numFmt w:val="bullet"/>
+      <w:lvlText w:val="o"/>
+      <w:lvlJc w:val="left"/>
+      <w:pPr>
+        <w:ind w:left="1440" w:hanging="360"/>
+      </w:pPr>
+      <w:rPr>
+        <w:rFonts w:ascii="Courier New" w:hAnsi="Courier New" w:cs="Courier New" w:hint="default"/>
+      </w:rPr>
+    </w:lvl>
+    <w:lvl w:ilvl="2" w:tplc="08090005" w:tentative="1">
+      <w:start w:val="1"/>
+      <w:numFmt w:val="bullet"/>
+      <w:lvlText w:val=""/>
+      <w:lvlJc w:val="left"/>
+      <w:pPr>
+        <w:ind w:left="2160" w:hanging="360"/>
+      </w:pPr>
+      <w:rPr>
+        <w:rFonts w:ascii="Wingdings" w:hAnsi="Wingdings" w:hint="default"/>
+      </w:rPr>
+    </w:lvl>
+    <w:lvl w:ilvl="3" w:tplc="08090001" w:tentative="1">
+      <w:start w:val="1"/>
+      <w:numFmt w:val="bullet"/>
+      <w:lvlText w:val=""/>
+      <w:lvlJc w:val="left"/>
+      <w:pPr>
+        <w:ind w:left="2880" w:hanging="360"/>
+      </w:pPr>
+      <w:rPr>
+        <w:rFonts w:ascii="Symbol" w:hAnsi="Symbol" w:hint="default"/>
+      </w:rPr>
+    </w:lvl>
+    <w:lvl w:ilvl="4" w:tplc="08090003" w:tentative="1">
+      <w:start w:val="1"/>
+      <w:numFmt w:val="bullet"/>
+      <w:lvlText w:val="o"/>
+      <w:lvlJc w:val="left"/>
+      <w:pPr>
+        <w:ind w:left="3600" w:hanging="360"/>
+      </w:pPr>
+      <w:rPr>
+        <w:rFonts w:ascii="Courier New" w:hAnsi="Courier New" w:cs="Courier New" w:hint="default"/>
+      </w:rPr>
+    </w:lvl>
+    <w:lvl w:ilvl="5" w:tplc="08090005" w:tentative="1">
+      <w:start w:val="1"/>
+      <w:numFmt w:val="bullet"/>
+      <w:lvlText w:val=""/>
+      <w:lvlJc w:val="left"/>
+      <w:pPr>
+        <w:ind w:left="4320" w:hanging="360"/>
+      </w:pPr>
+      <w:rPr>
+        <w:rFonts w:ascii="Wingdings" w:hAnsi="Wingdings" w:hint="default"/>
+      </w:rPr>
+    </w:lvl>
+    <w:lvl w:ilvl="6" w:tplc="08090001" w:tentative="1">
+      <w:start w:val="1"/>
+      <w:numFmt w:val="bullet"/>
+      <w:lvlText w:val=""/>
+      <w:lvlJc w:val="left"/>
+      <w:pPr>
+        <w:ind w:left="5040" w:hanging="360"/>
+      </w:pPr>
+      <w:rPr>
+        <w:rFonts w:ascii="Symbol" w:hAnsi="Symbol" w:hint="default"/>
+      </w:rPr>
+    </w:lvl>
+    <w:lvl w:ilvl="7" w:tplc="08090003" w:tentative="1">
+      <w:start w:val="1"/>
+      <w:numFmt w:val="bullet"/>
+      <w:lvlText w:val="o"/>
+      <w:lvlJc w:val="left"/>
+      <w:pPr>
+        <w:ind w:left="5760" w:hanging="360"/>
+      </w:pPr>
+      <w:rPr>
+        <w:rFonts w:ascii="Courier New" w:hAnsi="Courier New" w:cs="Courier New" w:hint="default"/>
+      </w:rPr>
+    </w:lvl>
+    <w:lvl w:ilvl="8" w:tplc="08090005" w:tentative="1">
+      <w:start w:val="1"/>
+      <w:numFmt w:val="bullet"/>
+      <w:lvlText w:val=""/>
+      <w:lvlJc w:val="left"/>
+      <w:pPr>
+        <w:ind w:left="6480" w:hanging="360"/>
+      </w:pPr>
+      <w:rPr>
+        <w:rFonts w:ascii="Wingdings" w:hAnsi="Wingdings" w:hint="default"/>
+      </w:rPr>
+    </w:lvl>
+  </w:abstractNum>
+  <w:abstractNum w:abstractNumId="1" w15:restartNumberingAfterBreak="0">
+    <w:nsid w:val="33661140"/>
+    <w:multiLevelType w:val="hybridMultilevel"/>
+    <w:tmpl w:val="DF8A6602"/>
+    <w:lvl w:ilvl="0" w:tplc="08090001">
+      <w:start w:val="1"/>
+      <w:numFmt w:val="bullet"/>
+      <w:lvlText w:val=""/>
+      <w:lvlJc w:val="left"/>
+      <w:pPr>
+        <w:ind w:left="720" w:hanging="360"/>
+      </w:pPr>
+      <w:rPr>
+        <w:rFonts w:ascii="Symbol" w:hAnsi="Symbol" w:hint="default"/>
+      </w:rPr>
+    </w:lvl>
+    <w:lvl w:ilvl="1" w:tplc="08090003" w:tentative="1">
+      <w:start w:val="1"/>
+      <w:numFmt w:val="bullet"/>
+      <w:lvlText w:val="o"/>
+      <w:lvlJc w:val="left"/>
+      <w:pPr>
+        <w:ind w:left="1440" w:hanging="360"/>
+      </w:pPr>
+      <w:rPr>
+        <w:rFonts w:ascii="Courier New" w:hAnsi="Courier New" w:cs="Courier New" w:hint="default"/>
+      </w:rPr>
+    </w:lvl>
+    <w:lvl w:ilvl="2" w:tplc="08090005" w:tentative="1">
+      <w:start w:val="1"/>
+      <w:numFmt w:val="bullet"/>
+      <w:lvlText w:val=""/>
+      <w:lvlJc w:val="left"/>
+      <w:pPr>
+        <w:ind w:left="2160" w:hanging="360"/>
+      </w:pPr>
+      <w:rPr>
+        <w:rFonts w:ascii="Wingdings" w:hAnsi="Wingdings" w:hint="default"/>
+      </w:rPr>
+    </w:lvl>
+    <w:lvl w:ilvl="3" w:tplc="08090001" w:tentative="1">
+      <w:start w:val="1"/>
+      <w:numFmt w:val="bullet"/>
+      <w:lvlText w:val=""/>
+      <w:lvlJc w:val="left"/>
+      <w:pPr>
+        <w:ind w:left="2880" w:hanging="360"/>
+      </w:pPr>
+      <w:rPr>
+        <w:rFonts w:ascii="Symbol" w:hAnsi="Symbol" w:hint="default"/>
+      </w:rPr>
+    </w:lvl>
+    <w:lvl w:ilvl="4" w:tplc="08090003" w:tentative="1">
+      <w:start w:val="1"/>
+      <w:numFmt w:val="bullet"/>
+      <w:lvlText w:val="o"/>
+      <w:lvlJc w:val="left"/>
+      <w:pPr>
+        <w:ind w:left="3600" w:hanging="360"/>
+      </w:pPr>
+      <w:rPr>
+        <w:rFonts w:ascii="Courier New" w:hAnsi="Courier New" w:cs="Courier New" w:hint="default"/>
+      </w:rPr>
+    </w:lvl>
+    <w:lvl w:ilvl="5" w:tplc="08090005" w:tentative="1">
+      <w:start w:val="1"/>
+      <w:numFmt w:val="bullet"/>
+      <w:lvlText w:val=""/>
+      <w:lvlJc w:val="left"/>
+      <w:pPr>
+        <w:ind w:left="4320" w:hanging="360"/>
+      </w:pPr>
+      <w:rPr>
+        <w:rFonts w:ascii="Wingdings" w:hAnsi="Wingdings" w:hint="default"/>
+      </w:rPr>
+    </w:lvl>
+    <w:lvl w:ilvl="6" w:tplc="08090001" w:tentative="1">
+      <w:start w:val="1"/>
+      <w:numFmt w:val="bullet"/>
+      <w:lvlText w:val=""/>
+      <w:lvlJc w:val="left"/>
+      <w:pPr>
+        <w:ind w:left="5040" w:hanging="360"/>
+      </w:pPr>
+      <w:rPr>
+        <w:rFonts w:ascii="Symbol" w:hAnsi="Symbol" w:hint="default"/>
+      </w:rPr>
+    </w:lvl>
+    <w:lvl w:ilvl="7" w:tplc="08090003" w:tentative="1">
+      <w:start w:val="1"/>
+      <w:numFmt w:val="bullet"/>
+      <w:lvlText w:val="o"/>
+      <w:lvlJc w:val="left"/>
+      <w:pPr>
+        <w:ind w:left="5760" w:hanging="360"/>
+      </w:pPr>
+      <w:rPr>
+        <w:rFonts w:ascii="Courier New" w:hAnsi="Courier New" w:cs="Courier New" w:hint="default"/>
+      </w:rPr>
+    </w:lvl>
+    <w:lvl w:ilvl="8" w:tplc="08090005" w:tentative="1">
+      <w:start w:val="1"/>
+      <w:numFmt w:val="bullet"/>
+      <w:lvlText w:val=""/>
+      <w:lvlJc w:val="left"/>
+      <w:pPr>
+        <w:ind w:left="6480" w:hanging="360"/>
+      </w:pPr>
+      <w:rPr>
+        <w:rFonts w:ascii="Wingdings" w:hAnsi="Wingdings" w:hint="default"/>
+      </w:rPr>
+    </w:lvl>
+  </w:abstractNum>
+  <w:abstractNum w:abstractNumId="2" w15:restartNumberingAfterBreak="0">
     <w:nsid w:val="45DF46C4"/>
     <w:multiLevelType w:val="hybridMultilevel"/>
     <w:tmpl w:val="123E200E"/>
@@ -397,14 +904,136 @@
       </w:rPr>
     </w:lvl>
   </w:abstractNum>
+  <w:abstractNum w:abstractNumId="3" w15:restartNumberingAfterBreak="0">
+    <w:nsid w:val="6C0B3E06"/>
+    <w:multiLevelType w:val="hybridMultilevel"/>
+    <w:tmpl w:val="7638A466"/>
+    <w:lvl w:ilvl="0" w:tplc="08090001">
+      <w:start w:val="1"/>
+      <w:numFmt w:val="bullet"/>
+      <w:lvlText w:val=""/>
+      <w:lvlJc w:val="left"/>
+      <w:pPr>
+        <w:ind w:left="720" w:hanging="360"/>
+      </w:pPr>
+      <w:rPr>
+        <w:rFonts w:ascii="Symbol" w:hAnsi="Symbol" w:hint="default"/>
+      </w:rPr>
+    </w:lvl>
+    <w:lvl w:ilvl="1" w:tplc="08090003" w:tentative="1">
+      <w:start w:val="1"/>
+      <w:numFmt w:val="bullet"/>
+      <w:lvlText w:val="o"/>
+      <w:lvlJc w:val="left"/>
+      <w:pPr>
+        <w:ind w:left="1440" w:hanging="360"/>
+      </w:pPr>
+      <w:rPr>
+        <w:rFonts w:ascii="Courier New" w:hAnsi="Courier New" w:cs="Courier New" w:hint="default"/>
+      </w:rPr>
+    </w:lvl>
+    <w:lvl w:ilvl="2" w:tplc="08090005" w:tentative="1">
+      <w:start w:val="1"/>
+      <w:numFmt w:val="bullet"/>
+      <w:lvlText w:val=""/>
+      <w:lvlJc w:val="left"/>
+      <w:pPr>
+        <w:ind w:left="2160" w:hanging="360"/>
+      </w:pPr>
+      <w:rPr>
+        <w:rFonts w:ascii="Wingdings" w:hAnsi="Wingdings" w:hint="default"/>
+      </w:rPr>
+    </w:lvl>
+    <w:lvl w:ilvl="3" w:tplc="08090001" w:tentative="1">
+      <w:start w:val="1"/>
+      <w:numFmt w:val="bullet"/>
+      <w:lvlText w:val=""/>
+      <w:lvlJc w:val="left"/>
+      <w:pPr>
+        <w:ind w:left="2880" w:hanging="360"/>
+      </w:pPr>
+      <w:rPr>
+        <w:rFonts w:ascii="Symbol" w:hAnsi="Symbol" w:hint="default"/>
+      </w:rPr>
+    </w:lvl>
+    <w:lvl w:ilvl="4" w:tplc="08090003" w:tentative="1">
+      <w:start w:val="1"/>
+      <w:numFmt w:val="bullet"/>
+      <w:lvlText w:val="o"/>
+      <w:lvlJc w:val="left"/>
+      <w:pPr>
+        <w:ind w:left="3600" w:hanging="360"/>
+      </w:pPr>
+      <w:rPr>
+        <w:rFonts w:ascii="Courier New" w:hAnsi="Courier New" w:cs="Courier New" w:hint="default"/>
+      </w:rPr>
+    </w:lvl>
+    <w:lvl w:ilvl="5" w:tplc="08090005" w:tentative="1">
+      <w:start w:val="1"/>
+      <w:numFmt w:val="bullet"/>
+      <w:lvlText w:val=""/>
+      <w:lvlJc w:val="left"/>
+      <w:pPr>
+        <w:ind w:left="4320" w:hanging="360"/>
+      </w:pPr>
+      <w:rPr>
+        <w:rFonts w:ascii="Wingdings" w:hAnsi="Wingdings" w:hint="default"/>
+      </w:rPr>
+    </w:lvl>
+    <w:lvl w:ilvl="6" w:tplc="08090001" w:tentative="1">
+      <w:start w:val="1"/>
+      <w:numFmt w:val="bullet"/>
+      <w:lvlText w:val=""/>
+      <w:lvlJc w:val="left"/>
+      <w:pPr>
+        <w:ind w:left="5040" w:hanging="360"/>
+      </w:pPr>
+      <w:rPr>
+        <w:rFonts w:ascii="Symbol" w:hAnsi="Symbol" w:hint="default"/>
+      </w:rPr>
+    </w:lvl>
+    <w:lvl w:ilvl="7" w:tplc="08090003" w:tentative="1">
+      <w:start w:val="1"/>
+      <w:numFmt w:val="bullet"/>
+      <w:lvlText w:val="o"/>
+      <w:lvlJc w:val="left"/>
+      <w:pPr>
+        <w:ind w:left="5760" w:hanging="360"/>
+      </w:pPr>
+      <w:rPr>
+        <w:rFonts w:ascii="Courier New" w:hAnsi="Courier New" w:cs="Courier New" w:hint="default"/>
+      </w:rPr>
+    </w:lvl>
+    <w:lvl w:ilvl="8" w:tplc="08090005" w:tentative="1">
+      <w:start w:val="1"/>
+      <w:numFmt w:val="bullet"/>
+      <w:lvlText w:val=""/>
+      <w:lvlJc w:val="left"/>
+      <w:pPr>
+        <w:ind w:left="6480" w:hanging="360"/>
+      </w:pPr>
+      <w:rPr>
+        <w:rFonts w:ascii="Wingdings" w:hAnsi="Wingdings" w:hint="default"/>
+      </w:rPr>
+    </w:lvl>
+  </w:abstractNum>
   <w:num w:numId="1">
+    <w:abstractNumId w:val="2"/>
+  </w:num>
+  <w:num w:numId="2">
     <w:abstractNumId w:val="0"/>
+  </w:num>
+  <w:num w:numId="3">
+    <w:abstractNumId w:val="1"/>
+  </w:num>
+  <w:num w:numId="4">
+    <w:abstractNumId w:val="3"/>
   </w:num>
 </w:numbering>
 </file>
 
 <file path=word/styles.xml><?xml version="1.0" encoding="utf-8"?>
-<w:styles xmlns:mc="http://schemas.openxmlformats.org/markup-compatibility/2006" xmlns:r="http://schemas.openxmlformats.org/officeDocument/2006/relationships" xmlns:w="http://schemas.openxmlformats.org/wordprocessingml/2006/main" xmlns:w14="http://schemas.microsoft.com/office/word/2010/wordml" xmlns:w15="http://schemas.microsoft.com/office/word/2012/wordml" xmlns:w16cid="http://schemas.microsoft.com/office/word/2016/wordml/cid" xmlns:w16se="http://schemas.microsoft.com/office/word/2015/wordml/symex" mc:Ignorable="w14 w15 w16se w16cid">
+<w:styles xmlns:mc="http://schemas.openxmlformats.org/markup-compatibility/2006" xmlns:r="http://schemas.openxmlformats.org/officeDocument/2006/relationships" xmlns:w="http://schemas.openxmlformats.org/wordprocessingml/2006/main" xmlns:w14="http://schemas.microsoft.com/office/word/2010/wordml" xmlns:w15="http://schemas.microsoft.com/office/word/2012/wordml" xmlns:w16se="http://schemas.microsoft.com/office/word/2015/wordml/symex" mc:Ignorable="w14 w15 w16se">
   <w:docDefaults>
     <w:rPrDefault>
       <w:rPr>
@@ -420,7 +1049,7 @@
       </w:pPr>
     </w:pPrDefault>
   </w:docDefaults>
-  <w:latentStyles w:defLockedState="0" w:defUIPriority="99" w:defSemiHidden="0" w:defUnhideWhenUsed="0" w:defQFormat="0" w:count="375">
+  <w:latentStyles w:defLockedState="0" w:defUIPriority="99" w:defSemiHidden="0" w:defUnhideWhenUsed="0" w:defQFormat="0" w:count="371">
     <w:lsdException w:name="Normal" w:uiPriority="0" w:qFormat="1"/>
     <w:lsdException w:name="heading 1" w:uiPriority="9" w:qFormat="1"/>
     <w:lsdException w:name="heading 2" w:semiHidden="1" w:uiPriority="9" w:unhideWhenUsed="1" w:qFormat="1"/>
@@ -526,6 +1155,7 @@
     <w:lsdException w:name="HTML Sample" w:semiHidden="1" w:unhideWhenUsed="1"/>
     <w:lsdException w:name="HTML Typewriter" w:semiHidden="1" w:unhideWhenUsed="1"/>
     <w:lsdException w:name="HTML Variable" w:semiHidden="1" w:unhideWhenUsed="1"/>
+    <w:lsdException w:name="Normal Table" w:semiHidden="1" w:unhideWhenUsed="1"/>
     <w:lsdException w:name="annotation subject" w:semiHidden="1" w:unhideWhenUsed="1"/>
     <w:lsdException w:name="No List" w:semiHidden="1" w:unhideWhenUsed="1"/>
     <w:lsdException w:name="Outline List 1" w:semiHidden="1" w:unhideWhenUsed="1"/>
@@ -572,8 +1202,10 @@
     <w:lsdException w:name="Table Subtle 2" w:semiHidden="1" w:unhideWhenUsed="1"/>
     <w:lsdException w:name="Table Web 1" w:semiHidden="1" w:unhideWhenUsed="1"/>
     <w:lsdException w:name="Table Web 2" w:semiHidden="1" w:unhideWhenUsed="1"/>
+    <w:lsdException w:name="Table Web 3" w:semiHidden="1" w:unhideWhenUsed="1"/>
     <w:lsdException w:name="Balloon Text" w:semiHidden="1" w:unhideWhenUsed="1"/>
     <w:lsdException w:name="Table Grid" w:uiPriority="39"/>
+    <w:lsdException w:name="Table Theme" w:semiHidden="1" w:unhideWhenUsed="1"/>
     <w:lsdException w:name="Placeholder Text" w:semiHidden="1"/>
     <w:lsdException w:name="No Spacing" w:uiPriority="1" w:qFormat="1"/>
     <w:lsdException w:name="Light Shading" w:uiPriority="60"/>
@@ -789,10 +1421,6 @@
     <w:lsdException w:name="List Table 5 Dark Accent 6" w:uiPriority="50"/>
     <w:lsdException w:name="List Table 6 Colorful Accent 6" w:uiPriority="51"/>
     <w:lsdException w:name="List Table 7 Colorful Accent 6" w:uiPriority="52"/>
-    <w:lsdException w:name="Mention" w:semiHidden="1" w:unhideWhenUsed="1"/>
-    <w:lsdException w:name="Smart Hyperlink" w:semiHidden="1" w:unhideWhenUsed="1"/>
-    <w:lsdException w:name="Hashtag" w:semiHidden="1" w:unhideWhenUsed="1"/>
-    <w:lsdException w:name="Unresolved Mention" w:semiHidden="1" w:unhideWhenUsed="1"/>
   </w:latentStyles>
   <w:style w:type="paragraph" w:default="1" w:styleId="Normal">
     <w:name w:val="Normal"/>
@@ -1139,7 +1767,7 @@
 </file>
 
 <file path=customXml/itemProps1.xml><?xml version="1.0" encoding="utf-8"?>
-<ds:datastoreItem xmlns:ds="http://schemas.openxmlformats.org/officeDocument/2006/customXml" ds:itemID="{9EDAC650-23C9-40E1-8B26-99F2F75CC6C3}">
+<ds:datastoreItem xmlns:ds="http://schemas.openxmlformats.org/officeDocument/2006/customXml" ds:itemID="{D9592F59-7AAA-43B5-A09F-871F184423EF}">
   <ds:schemaRefs>
     <ds:schemaRef ds:uri="http://schemas.openxmlformats.org/officeDocument/2006/bibliography"/>
   </ds:schemaRefs>

</xml_diff>